<commit_message>
added changes to powerpoint
</commit_message>
<xml_diff>
--- a/MVVM in WPF.docx
+++ b/MVVM in WPF.docx
@@ -7,6 +7,88 @@
         <w:pStyle w:val="Overskrift1"/>
       </w:pPr>
       <w:r>
+        <w:t>Beskriv kort systemets funktionalitet:</w:t>
+      </w:r>
+    </w:p>
+    <w:p>
+      <w:r>
+        <w:t xml:space="preserve">Det skal kunne indsætte </w:t>
+      </w:r>
+      <w:proofErr w:type="spellStart"/>
+      <w:r>
+        <w:t>debtors</w:t>
+      </w:r>
+      <w:proofErr w:type="spellEnd"/>
+      <w:r>
+        <w:t xml:space="preserve"> til en liste. </w:t>
+      </w:r>
+    </w:p>
+    <w:p>
+      <w:pPr>
+        <w:pStyle w:val="Overskrift1"/>
+      </w:pPr>
+      <w:r>
+        <w:t xml:space="preserve">Arkitektur overvejelser: </w:t>
+      </w:r>
+    </w:p>
+    <w:p>
+      <w:r>
+        <w:t>Funktionelle og ikke-funktionelle krav der supporterer dine designvalg</w:t>
+      </w:r>
+    </w:p>
+    <w:p>
+      <w:r>
+        <w:t xml:space="preserve">Overall- systemarkitektur og hvilke patterns der er brugt (vis diagrammer) </w:t>
+      </w:r>
+    </w:p>
+    <w:p/>
+    <w:p>
+      <w:pPr>
+        <w:pStyle w:val="Overskrift1"/>
+      </w:pPr>
+      <w:r>
+        <w:t>Vis design og layout af GUI</w:t>
+      </w:r>
+    </w:p>
+    <w:p>
+      <w:r>
+        <w:t>Hvordan den bruges, og hvordan en bruger skal benytte systemet</w:t>
+      </w:r>
+    </w:p>
+    <w:p/>
+    <w:p/>
+    <w:p>
+      <w:pPr>
+        <w:pStyle w:val="Overskrift1"/>
+      </w:pPr>
+      <w:r>
+        <w:t>Tanker/problemer/erfaringer fra implementering</w:t>
+      </w:r>
+    </w:p>
+    <w:p>
+      <w:r>
+        <w:t>Problem med at opdatere korrekt i de forskellige views. Det er løst med at…</w:t>
+      </w:r>
+    </w:p>
+    <w:p>
+      <w:bookmarkStart w:id="0" w:name="_GoBack"/>
+      <w:bookmarkEnd w:id="0"/>
+    </w:p>
+    <w:p/>
+    <w:p>
+      <w:pPr>
+        <w:pStyle w:val="Overskrift1"/>
+      </w:pPr>
+      <w:r>
+        <w:t xml:space="preserve"> </w:t>
+      </w:r>
+    </w:p>
+    <w:p/>
+    <w:p>
+      <w:pPr>
+        <w:pStyle w:val="Overskrift1"/>
+      </w:pPr>
+      <w:r>
         <w:t>MVVM in WPF</w:t>
       </w:r>
     </w:p>
@@ -72,6 +154,7 @@
         <w:rPr>
           <w:noProof/>
         </w:rPr>
+        <w:lastRenderedPageBreak/>
         <w:drawing>
           <wp:inline distT="0" distB="0" distL="0" distR="0" wp14:anchorId="1CA10FE1" wp14:editId="3F29819C">
             <wp:extent cx="3905250" cy="4257675"/>
@@ -88,7 +171,7 @@
                     <pic:cNvPicPr/>
                   </pic:nvPicPr>
                   <pic:blipFill>
-                    <a:blip r:embed="rId4"/>
+                    <a:blip r:embed="rId5"/>
                     <a:stretch>
                       <a:fillRect/>
                     </a:stretch>
@@ -191,7 +274,6 @@
     <w:p/>
     <w:p>
       <w:r>
-        <w:lastRenderedPageBreak/>
         <w:t xml:space="preserve">Man kunne fordelsvist have lavet en </w:t>
       </w:r>
       <w:proofErr w:type="spellStart"/>
@@ -205,8 +287,6 @@
       <w:r>
         <w:t>vores view modeller i</w:t>
       </w:r>
-      <w:bookmarkStart w:id="0" w:name="_GoBack"/>
-      <w:bookmarkEnd w:id="0"/>
       <w:r>
         <w:t xml:space="preserve"> applikationen enten i XAML eller i </w:t>
       </w:r>
@@ -226,6 +306,14 @@
       <w:r>
         <w:t xml:space="preserve">. </w:t>
       </w:r>
+    </w:p>
+    <w:p/>
+    <w:p>
+      <w:pPr>
+        <w:rPr>
+          <w:lang w:val="en-US"/>
+        </w:rPr>
+      </w:pPr>
     </w:p>
     <w:sectPr>
       <w:pgSz w:w="11906" w:h="16838"/>
@@ -235,6 +323,216 @@
     </w:sectPr>
   </w:body>
 </w:document>
+</file>
+
+<file path=word/numbering.xml><?xml version="1.0" encoding="utf-8"?>
+<w:numbering xmlns:wpc="http://schemas.microsoft.com/office/word/2010/wordprocessingCanvas" xmlns:cx="http://schemas.microsoft.com/office/drawing/2014/chartex" xmlns:cx1="http://schemas.microsoft.com/office/drawing/2015/9/8/chartex" xmlns:cx2="http://schemas.microsoft.com/office/drawing/2015/10/21/chartex" xmlns:cx3="http://schemas.microsoft.com/office/drawing/2016/5/9/chartex" xmlns:cx4="http://schemas.microsoft.com/office/drawing/2016/5/10/chartex" xmlns:cx5="http://schemas.microsoft.com/office/drawing/2016/5/11/chartex" xmlns:cx6="http://schemas.microsoft.com/office/drawing/2016/5/12/chartex" xmlns:cx7="http://schemas.microsoft.com/office/drawing/2016/5/13/chartex" xmlns:cx8="http://schemas.microsoft.com/office/drawing/2016/5/14/chartex" xmlns:mc="http://schemas.openxmlformats.org/markup-compatibility/2006" xmlns:aink="http://schemas.microsoft.com/office/drawing/2016/ink" xmlns:am3d="http://schemas.microsoft.com/office/drawing/2017/model3d" xmlns:o="urn:schemas-microsoft-com:office:office" xmlns:r="http://schemas.openxmlformats.org/officeDocument/2006/relationships" xmlns:m="http://schemas.openxmlformats.org/officeDocument/2006/math" xmlns:v="urn:schemas-microsoft-com:vml" xmlns:wp14="http://schemas.microsoft.com/office/word/2010/wordprocessingDrawing" xmlns:wp="http://schemas.openxmlformats.org/drawingml/2006/wordprocessingDrawing" xmlns:w10="urn:schemas-microsoft-com:office:word" xmlns:w="http://schemas.openxmlformats.org/wordprocessingml/2006/main" xmlns:w14="http://schemas.microsoft.com/office/word/2010/wordml" xmlns:w15="http://schemas.microsoft.com/office/word/2012/wordml" xmlns:w16cid="http://schemas.microsoft.com/office/word/2016/wordml/cid" xmlns:w16se="http://schemas.microsoft.com/office/word/2015/wordml/symex" xmlns:wpg="http://schemas.microsoft.com/office/word/2010/wordprocessingGroup" xmlns:wpi="http://schemas.microsoft.com/office/word/2010/wordprocessingInk" xmlns:wne="http://schemas.microsoft.com/office/word/2006/wordml" xmlns:wps="http://schemas.microsoft.com/office/word/2010/wordprocessingShape" mc:Ignorable="w14 w15 w16se w16cid wp14">
+  <w:abstractNum w:abstractNumId="0" w15:restartNumberingAfterBreak="0">
+    <w:nsid w:val="57423818"/>
+    <w:multiLevelType w:val="multilevel"/>
+    <w:tmpl w:val="44C22B58"/>
+    <w:lvl w:ilvl="0">
+      <w:start w:val="1"/>
+      <w:numFmt w:val="decimal"/>
+      <w:lvlText w:val="%1."/>
+      <w:lvlJc w:val="left"/>
+      <w:pPr>
+        <w:tabs>
+          <w:tab w:val="num" w:pos="1080"/>
+        </w:tabs>
+        <w:ind w:left="1080" w:hanging="360"/>
+      </w:pPr>
+    </w:lvl>
+    <w:lvl w:ilvl="1" w:tentative="1">
+      <w:start w:val="1"/>
+      <w:numFmt w:val="decimal"/>
+      <w:lvlText w:val="%2."/>
+      <w:lvlJc w:val="left"/>
+      <w:pPr>
+        <w:tabs>
+          <w:tab w:val="num" w:pos="1800"/>
+        </w:tabs>
+        <w:ind w:left="1800" w:hanging="360"/>
+      </w:pPr>
+    </w:lvl>
+    <w:lvl w:ilvl="2" w:tentative="1">
+      <w:start w:val="1"/>
+      <w:numFmt w:val="decimal"/>
+      <w:lvlText w:val="%3."/>
+      <w:lvlJc w:val="left"/>
+      <w:pPr>
+        <w:tabs>
+          <w:tab w:val="num" w:pos="2520"/>
+        </w:tabs>
+        <w:ind w:left="2520" w:hanging="360"/>
+      </w:pPr>
+    </w:lvl>
+    <w:lvl w:ilvl="3" w:tentative="1">
+      <w:start w:val="1"/>
+      <w:numFmt w:val="decimal"/>
+      <w:lvlText w:val="%4."/>
+      <w:lvlJc w:val="left"/>
+      <w:pPr>
+        <w:tabs>
+          <w:tab w:val="num" w:pos="3240"/>
+        </w:tabs>
+        <w:ind w:left="3240" w:hanging="360"/>
+      </w:pPr>
+    </w:lvl>
+    <w:lvl w:ilvl="4" w:tentative="1">
+      <w:start w:val="1"/>
+      <w:numFmt w:val="decimal"/>
+      <w:lvlText w:val="%5."/>
+      <w:lvlJc w:val="left"/>
+      <w:pPr>
+        <w:tabs>
+          <w:tab w:val="num" w:pos="3960"/>
+        </w:tabs>
+        <w:ind w:left="3960" w:hanging="360"/>
+      </w:pPr>
+    </w:lvl>
+    <w:lvl w:ilvl="5" w:tentative="1">
+      <w:start w:val="1"/>
+      <w:numFmt w:val="decimal"/>
+      <w:lvlText w:val="%6."/>
+      <w:lvlJc w:val="left"/>
+      <w:pPr>
+        <w:tabs>
+          <w:tab w:val="num" w:pos="4680"/>
+        </w:tabs>
+        <w:ind w:left="4680" w:hanging="360"/>
+      </w:pPr>
+    </w:lvl>
+    <w:lvl w:ilvl="6" w:tentative="1">
+      <w:start w:val="1"/>
+      <w:numFmt w:val="decimal"/>
+      <w:lvlText w:val="%7."/>
+      <w:lvlJc w:val="left"/>
+      <w:pPr>
+        <w:tabs>
+          <w:tab w:val="num" w:pos="5400"/>
+        </w:tabs>
+        <w:ind w:left="5400" w:hanging="360"/>
+      </w:pPr>
+    </w:lvl>
+    <w:lvl w:ilvl="7" w:tentative="1">
+      <w:start w:val="1"/>
+      <w:numFmt w:val="decimal"/>
+      <w:lvlText w:val="%8."/>
+      <w:lvlJc w:val="left"/>
+      <w:pPr>
+        <w:tabs>
+          <w:tab w:val="num" w:pos="6120"/>
+        </w:tabs>
+        <w:ind w:left="6120" w:hanging="360"/>
+      </w:pPr>
+    </w:lvl>
+    <w:lvl w:ilvl="8" w:tentative="1">
+      <w:start w:val="1"/>
+      <w:numFmt w:val="decimal"/>
+      <w:lvlText w:val="%9."/>
+      <w:lvlJc w:val="left"/>
+      <w:pPr>
+        <w:tabs>
+          <w:tab w:val="num" w:pos="6840"/>
+        </w:tabs>
+        <w:ind w:left="6840" w:hanging="360"/>
+      </w:pPr>
+    </w:lvl>
+  </w:abstractNum>
+  <w:abstractNum w:abstractNumId="1" w15:restartNumberingAfterBreak="0">
+    <w:nsid w:val="58E17224"/>
+    <w:multiLevelType w:val="hybridMultilevel"/>
+    <w:tmpl w:val="601C7B48"/>
+    <w:lvl w:ilvl="0" w:tplc="0406000F">
+      <w:start w:val="1"/>
+      <w:numFmt w:val="decimal"/>
+      <w:lvlText w:val="%1."/>
+      <w:lvlJc w:val="left"/>
+      <w:pPr>
+        <w:ind w:left="720" w:hanging="360"/>
+      </w:pPr>
+    </w:lvl>
+    <w:lvl w:ilvl="1" w:tplc="04060019" w:tentative="1">
+      <w:start w:val="1"/>
+      <w:numFmt w:val="lowerLetter"/>
+      <w:lvlText w:val="%2."/>
+      <w:lvlJc w:val="left"/>
+      <w:pPr>
+        <w:ind w:left="1440" w:hanging="360"/>
+      </w:pPr>
+    </w:lvl>
+    <w:lvl w:ilvl="2" w:tplc="0406001B" w:tentative="1">
+      <w:start w:val="1"/>
+      <w:numFmt w:val="lowerRoman"/>
+      <w:lvlText w:val="%3."/>
+      <w:lvlJc w:val="right"/>
+      <w:pPr>
+        <w:ind w:left="2160" w:hanging="180"/>
+      </w:pPr>
+    </w:lvl>
+    <w:lvl w:ilvl="3" w:tplc="0406000F" w:tentative="1">
+      <w:start w:val="1"/>
+      <w:numFmt w:val="decimal"/>
+      <w:lvlText w:val="%4."/>
+      <w:lvlJc w:val="left"/>
+      <w:pPr>
+        <w:ind w:left="2880" w:hanging="360"/>
+      </w:pPr>
+    </w:lvl>
+    <w:lvl w:ilvl="4" w:tplc="04060019" w:tentative="1">
+      <w:start w:val="1"/>
+      <w:numFmt w:val="lowerLetter"/>
+      <w:lvlText w:val="%5."/>
+      <w:lvlJc w:val="left"/>
+      <w:pPr>
+        <w:ind w:left="3600" w:hanging="360"/>
+      </w:pPr>
+    </w:lvl>
+    <w:lvl w:ilvl="5" w:tplc="0406001B" w:tentative="1">
+      <w:start w:val="1"/>
+      <w:numFmt w:val="lowerRoman"/>
+      <w:lvlText w:val="%6."/>
+      <w:lvlJc w:val="right"/>
+      <w:pPr>
+        <w:ind w:left="4320" w:hanging="180"/>
+      </w:pPr>
+    </w:lvl>
+    <w:lvl w:ilvl="6" w:tplc="0406000F" w:tentative="1">
+      <w:start w:val="1"/>
+      <w:numFmt w:val="decimal"/>
+      <w:lvlText w:val="%7."/>
+      <w:lvlJc w:val="left"/>
+      <w:pPr>
+        <w:ind w:left="5040" w:hanging="360"/>
+      </w:pPr>
+    </w:lvl>
+    <w:lvl w:ilvl="7" w:tplc="04060019" w:tentative="1">
+      <w:start w:val="1"/>
+      <w:numFmt w:val="lowerLetter"/>
+      <w:lvlText w:val="%8."/>
+      <w:lvlJc w:val="left"/>
+      <w:pPr>
+        <w:ind w:left="5760" w:hanging="360"/>
+      </w:pPr>
+    </w:lvl>
+    <w:lvl w:ilvl="8" w:tplc="0406001B" w:tentative="1">
+      <w:start w:val="1"/>
+      <w:numFmt w:val="lowerRoman"/>
+      <w:lvlText w:val="%9."/>
+      <w:lvlJc w:val="right"/>
+      <w:pPr>
+        <w:ind w:left="6480" w:hanging="180"/>
+      </w:pPr>
+    </w:lvl>
+  </w:abstractNum>
+  <w:num w:numId="1">
+    <w:abstractNumId w:val="0"/>
+  </w:num>
+  <w:num w:numId="2">
+    <w:abstractNumId w:val="1"/>
+  </w:num>
+</w:numbering>
 </file>
 
 <file path=word/styles.xml><?xml version="1.0" encoding="utf-8"?>
@@ -726,6 +1024,45 @@
       <w:szCs w:val="18"/>
     </w:rPr>
   </w:style>
+  <w:style w:type="paragraph" w:styleId="NormalWeb">
+    <w:name w:val="Normal (Web)"/>
+    <w:basedOn w:val="Normal"/>
+    <w:uiPriority w:val="99"/>
+    <w:semiHidden/>
+    <w:unhideWhenUsed/>
+    <w:rsid w:val="00927FD2"/>
+    <w:pPr>
+      <w:spacing w:before="100" w:beforeAutospacing="1" w:after="100" w:afterAutospacing="1" w:line="240" w:lineRule="auto"/>
+    </w:pPr>
+    <w:rPr>
+      <w:rFonts w:ascii="Times New Roman" w:eastAsia="Times New Roman" w:hAnsi="Times New Roman" w:cs="Times New Roman"/>
+      <w:sz w:val="24"/>
+      <w:szCs w:val="24"/>
+      <w:lang w:eastAsia="da-DK"/>
+    </w:rPr>
+  </w:style>
+  <w:style w:type="character" w:styleId="Strk">
+    <w:name w:val="Strong"/>
+    <w:basedOn w:val="Standardskrifttypeiafsnit"/>
+    <w:uiPriority w:val="22"/>
+    <w:qFormat/>
+    <w:rsid w:val="00927FD2"/>
+    <w:rPr>
+      <w:b/>
+      <w:bCs/>
+    </w:rPr>
+  </w:style>
+  <w:style w:type="paragraph" w:styleId="Listeafsnit">
+    <w:name w:val="List Paragraph"/>
+    <w:basedOn w:val="Normal"/>
+    <w:uiPriority w:val="34"/>
+    <w:qFormat/>
+    <w:rsid w:val="00927FD2"/>
+    <w:pPr>
+      <w:ind w:left="720"/>
+      <w:contextualSpacing/>
+    </w:pPr>
+  </w:style>
 </w:styles>
 </file>
 

</xml_diff>

<commit_message>
Made changes to pp
</commit_message>
<xml_diff>
--- a/MVVM in WPF.docx
+++ b/MVVM in WPF.docx
@@ -70,10 +70,7 @@
         <w:t>Problem med at opdatere korrekt i de forskellige views. Det er løst med at…</w:t>
       </w:r>
     </w:p>
-    <w:p>
-      <w:bookmarkStart w:id="0" w:name="_GoBack"/>
-      <w:bookmarkEnd w:id="0"/>
-    </w:p>
+    <w:p/>
     <w:p/>
     <w:p>
       <w:pPr>
@@ -307,14 +304,24 @@
         <w:t xml:space="preserve">. </w:t>
       </w:r>
     </w:p>
+    <w:p>
+      <w:proofErr w:type="spellStart"/>
+      <w:r>
+        <w:t>ViewModelLocator</w:t>
+      </w:r>
+      <w:proofErr w:type="spellEnd"/>
+      <w:r>
+        <w:t xml:space="preserve"> klasse ville være fordelagtig at bruge i et større system med mange views og viewmodels, men det er ikke nø</w:t>
+      </w:r>
+      <w:bookmarkStart w:id="0" w:name="_GoBack"/>
+      <w:bookmarkEnd w:id="0"/>
+      <w:r>
+        <w:t xml:space="preserve">dvendigt at bruge i denne applikation. Derfor er det undladt. </w:t>
+      </w:r>
+    </w:p>
     <w:p/>
-    <w:p>
-      <w:pPr>
-        <w:rPr>
-          <w:lang w:val="en-US"/>
-        </w:rPr>
-      </w:pPr>
-    </w:p>
+    <w:p/>
+    <w:p/>
     <w:sectPr>
       <w:pgSz w:w="11906" w:h="16838"/>
       <w:pgMar w:top="1701" w:right="1134" w:bottom="1701" w:left="1134" w:header="708" w:footer="708" w:gutter="0"/>

</xml_diff>